<commit_message>
week 9 learning log
</commit_message>
<xml_diff>
--- a/LearningLog-week7-9docx.docx
+++ b/LearningLog-week7-9docx.docx
@@ -323,8 +323,6 @@
         </w:rPr>
         <w:t>I learned how to track progress.</w:t>
       </w:r>
-      <w:bookmarkStart w:id="0" w:name="_GoBack"/>
-      <w:bookmarkEnd w:id="0"/>
     </w:p>
     <w:p>
       <w:pPr>
@@ -782,6 +780,853 @@
           <w:lang w:eastAsia="zh-CN"/>
         </w:rPr>
         <w:t>Burn-up Charts, Burn-down Charts, Feature-Driven Development (FDD) Parking Lots can be used as important icons for feedback on work progress in future work. At the same time, we can intuitively see our current team progress through these icons.</w:t>
+      </w:r>
+    </w:p>
+    <w:p>
+      <w:pPr>
+        <w:ind w:left="720"/>
+        <w:rPr>
+          <w:rFonts w:ascii="Times New Roman" w:hAnsi="Times New Roman" w:cs="Times New Roman"/>
+          <w:sz w:val="24"/>
+          <w:szCs w:val="24"/>
+          <w:lang w:eastAsia="zh-CN"/>
+        </w:rPr>
+      </w:pPr>
+    </w:p>
+    <w:p>
+      <w:pPr>
+        <w:ind w:left="720"/>
+        <w:rPr>
+          <w:rFonts w:ascii="Times New Roman" w:hAnsi="Times New Roman" w:cs="Times New Roman"/>
+          <w:sz w:val="24"/>
+          <w:szCs w:val="24"/>
+          <w:lang w:eastAsia="zh-CN"/>
+        </w:rPr>
+      </w:pPr>
+    </w:p>
+    <w:p>
+      <w:pPr>
+        <w:ind w:left="720"/>
+        <w:rPr>
+          <w:rFonts w:ascii="Times New Roman" w:hAnsi="Times New Roman" w:cs="Times New Roman"/>
+          <w:sz w:val="24"/>
+          <w:szCs w:val="24"/>
+          <w:lang w:eastAsia="zh-CN"/>
+        </w:rPr>
+      </w:pPr>
+    </w:p>
+    <w:p>
+      <w:pPr>
+        <w:rPr>
+          <w:rFonts w:ascii="Times New Roman" w:hAnsi="Times New Roman" w:cs="Times New Roman"/>
+          <w:lang w:val="en-US"/>
+        </w:rPr>
+      </w:pPr>
+    </w:p>
+    <w:p>
+      <w:pPr>
+        <w:rPr>
+          <w:rFonts w:ascii="Times New Roman" w:hAnsi="Times New Roman" w:cs="Times New Roman"/>
+          <w:b/>
+          <w:bCs/>
+          <w:sz w:val="32"/>
+          <w:szCs w:val="32"/>
+          <w:lang w:val="en-US" w:eastAsia="zh-CN"/>
+        </w:rPr>
+      </w:pPr>
+      <w:r>
+        <w:rPr>
+          <w:rFonts w:ascii="Times New Roman" w:hAnsi="Times New Roman" w:cs="Times New Roman"/>
+          <w:b/>
+          <w:bCs/>
+          <w:sz w:val="32"/>
+          <w:szCs w:val="32"/>
+        </w:rPr>
+        <w:t>Week</w:t>
+      </w:r>
+      <w:r>
+        <w:rPr>
+          <w:rFonts w:ascii="Times New Roman" w:hAnsi="Times New Roman" w:cs="Times New Roman"/>
+          <w:b/>
+          <w:bCs/>
+          <w:sz w:val="32"/>
+          <w:szCs w:val="32"/>
+        </w:rPr>
+        <w:t>8</w:t>
+      </w:r>
+    </w:p>
+    <w:tbl>
+      <w:tblPr>
+        <w:tblStyle w:val="TableGrid"/>
+        <w:tblW w:w="0" w:type="auto"/>
+        <w:tblLook w:val="04A0" w:firstRow="1" w:lastRow="0" w:firstColumn="1" w:lastColumn="0" w:noHBand="0" w:noVBand="1"/>
+      </w:tblPr>
+      <w:tblGrid>
+        <w:gridCol w:w="5240"/>
+        <w:gridCol w:w="3776"/>
+      </w:tblGrid>
+      <w:tr>
+        <w:tc>
+          <w:tcPr>
+            <w:tcW w:w="5240" w:type="dxa"/>
+          </w:tcPr>
+          <w:p>
+            <w:pPr>
+              <w:rPr>
+                <w:rFonts w:ascii="Times New Roman" w:hAnsi="Times New Roman" w:cs="Times New Roman"/>
+                <w:b/>
+              </w:rPr>
+            </w:pPr>
+            <w:r>
+              <w:rPr>
+                <w:rFonts w:ascii="Times New Roman" w:hAnsi="Times New Roman" w:cs="Times New Roman"/>
+                <w:b/>
+              </w:rPr>
+              <w:t>Student Name:</w:t>
+            </w:r>
+            <w:r>
+              <w:rPr>
+                <w:rFonts w:ascii="Times New Roman" w:hAnsi="Times New Roman" w:cs="Times New Roman"/>
+                <w:b/>
+              </w:rPr>
+              <w:t xml:space="preserve"> Wenjing Li</w:t>
+            </w:r>
+          </w:p>
+        </w:tc>
+        <w:tc>
+          <w:tcPr>
+            <w:tcW w:w="3776" w:type="dxa"/>
+          </w:tcPr>
+          <w:p>
+            <w:r>
+              <w:rPr>
+                <w:rFonts w:ascii="Times New Roman" w:hAnsi="Times New Roman" w:cs="Times New Roman"/>
+                <w:b/>
+              </w:rPr>
+              <w:t>Student Number:</w:t>
+            </w:r>
+            <w:r>
+              <w:rPr>
+                <w:rFonts w:ascii="Times New Roman" w:hAnsi="Times New Roman" w:cs="Times New Roman"/>
+                <w:b/>
+              </w:rPr>
+              <w:t xml:space="preserve"> </w:t>
+            </w:r>
+            <w:r>
+              <w:rPr>
+                <w:rFonts w:ascii="Times New Roman" w:hAnsi="Times New Roman" w:cs="Times New Roman"/>
+                <w:b/>
+              </w:rPr>
+              <w:t>A00279784</w:t>
+            </w:r>
+          </w:p>
+          <w:p>
+            <w:pPr>
+              <w:rPr>
+                <w:rFonts w:ascii="Times New Roman" w:hAnsi="Times New Roman" w:cs="Times New Roman"/>
+                <w:b/>
+              </w:rPr>
+            </w:pPr>
+          </w:p>
+        </w:tc>
+      </w:tr>
+      <w:tr>
+        <w:tc>
+          <w:tcPr>
+            <w:tcW w:w="5240" w:type="dxa"/>
+          </w:tcPr>
+          <w:p>
+            <w:pPr>
+              <w:rPr>
+                <w:rFonts w:ascii="Times New Roman" w:hAnsi="Times New Roman" w:cs="Times New Roman"/>
+                <w:b/>
+              </w:rPr>
+            </w:pPr>
+            <w:r>
+              <w:rPr>
+                <w:rFonts w:ascii="Times New Roman" w:hAnsi="Times New Roman" w:cs="Times New Roman"/>
+                <w:b/>
+              </w:rPr>
+              <w:t>Subject:</w:t>
+            </w:r>
+            <w:r>
+              <w:rPr>
+                <w:rFonts w:ascii="Times New Roman" w:hAnsi="Times New Roman" w:cs="Times New Roman"/>
+                <w:b/>
+              </w:rPr>
+              <w:t xml:space="preserve"> </w:t>
+            </w:r>
+            <w:r>
+              <w:rPr>
+                <w:rFonts w:ascii="Times New Roman" w:hAnsi="Times New Roman" w:cs="Times New Roman"/>
+                <w:b/>
+              </w:rPr>
+              <w:t>Agile Methodologies 4.2 - (AL_KSENG_B_4)</w:t>
+            </w:r>
+          </w:p>
+        </w:tc>
+        <w:tc>
+          <w:tcPr>
+            <w:tcW w:w="3776" w:type="dxa"/>
+          </w:tcPr>
+          <w:p>
+            <w:pPr>
+              <w:rPr>
+                <w:rFonts w:ascii="Times New Roman" w:hAnsi="Times New Roman" w:cs="Times New Roman"/>
+                <w:b/>
+              </w:rPr>
+            </w:pPr>
+            <w:r>
+              <w:rPr>
+                <w:rFonts w:ascii="Times New Roman" w:hAnsi="Times New Roman" w:cs="Times New Roman"/>
+                <w:b/>
+              </w:rPr>
+              <w:t>Semester Number:</w:t>
+            </w:r>
+            <w:r>
+              <w:rPr>
+                <w:rFonts w:ascii="Times New Roman" w:hAnsi="Times New Roman" w:cs="Times New Roman"/>
+                <w:b/>
+              </w:rPr>
+              <w:t>2</w:t>
+            </w:r>
+          </w:p>
+          <w:p>
+            <w:pPr>
+              <w:rPr>
+                <w:rFonts w:ascii="Times New Roman" w:hAnsi="Times New Roman" w:cs="Times New Roman"/>
+                <w:b/>
+              </w:rPr>
+            </w:pPr>
+          </w:p>
+        </w:tc>
+      </w:tr>
+      <w:tr>
+        <w:tc>
+          <w:tcPr>
+            <w:tcW w:w="5240" w:type="dxa"/>
+          </w:tcPr>
+          <w:p>
+            <w:pPr>
+              <w:rPr>
+                <w:rFonts w:ascii="Times New Roman" w:hAnsi="Times New Roman" w:cs="Times New Roman"/>
+                <w:b/>
+              </w:rPr>
+            </w:pPr>
+            <w:r>
+              <w:rPr>
+                <w:rFonts w:ascii="Times New Roman" w:hAnsi="Times New Roman" w:cs="Times New Roman"/>
+                <w:b/>
+              </w:rPr>
+              <w:t>Student Signature:</w:t>
+            </w:r>
+            <w:r>
+              <w:rPr>
+                <w:rFonts w:ascii="Times New Roman" w:hAnsi="Times New Roman" w:cs="Times New Roman"/>
+                <w:b/>
+              </w:rPr>
+              <w:t xml:space="preserve"> Wenjing Li</w:t>
+            </w:r>
+          </w:p>
+        </w:tc>
+        <w:tc>
+          <w:tcPr>
+            <w:tcW w:w="3776" w:type="dxa"/>
+          </w:tcPr>
+          <w:p>
+            <w:pPr>
+              <w:rPr>
+                <w:rFonts w:ascii="Times New Roman" w:hAnsi="Times New Roman" w:cs="Times New Roman"/>
+                <w:b/>
+                <w:lang w:val="en-US"/>
+              </w:rPr>
+            </w:pPr>
+            <w:r>
+              <w:rPr>
+                <w:rFonts w:ascii="Times New Roman" w:hAnsi="Times New Roman" w:cs="Times New Roman"/>
+                <w:b/>
+              </w:rPr>
+              <w:t>Week Number:</w:t>
+            </w:r>
+            <w:r>
+              <w:rPr>
+                <w:rFonts w:ascii="Times New Roman" w:hAnsi="Times New Roman" w:cs="Times New Roman"/>
+                <w:b/>
+              </w:rPr>
+              <w:t xml:space="preserve"> </w:t>
+            </w:r>
+            <w:r>
+              <w:rPr>
+                <w:rFonts w:ascii="Times New Roman" w:hAnsi="Times New Roman" w:cs="Times New Roman"/>
+                <w:b/>
+              </w:rPr>
+              <w:t>8</w:t>
+            </w:r>
+          </w:p>
+          <w:p>
+            <w:pPr>
+              <w:rPr>
+                <w:rFonts w:ascii="Times New Roman" w:hAnsi="Times New Roman" w:cs="Times New Roman"/>
+                <w:b/>
+              </w:rPr>
+            </w:pPr>
+          </w:p>
+        </w:tc>
+      </w:tr>
+    </w:tbl>
+    <w:p/>
+    <w:p>
+      <w:pPr>
+        <w:numPr>
+          <w:ilvl w:val="0"/>
+          <w:numId w:val="1"/>
+        </w:numPr>
+        <w:rPr>
+          <w:rFonts w:ascii="Times New Roman" w:hAnsi="Times New Roman" w:cs="Times New Roman"/>
+          <w:sz w:val="24"/>
+          <w:szCs w:val="24"/>
+        </w:rPr>
+      </w:pPr>
+      <w:r>
+        <w:rPr>
+          <w:rFonts w:ascii="Times New Roman" w:hAnsi="Times New Roman" w:cs="Times New Roman"/>
+          <w:sz w:val="24"/>
+          <w:szCs w:val="24"/>
+        </w:rPr>
+        <w:t>What new knowledge and/or skills did I acquire this week?</w:t>
+      </w:r>
+    </w:p>
+    <w:p>
+      <w:pPr>
+        <w:ind w:left="720"/>
+        <w:rPr>
+          <w:rFonts w:ascii="Times New Roman" w:hAnsi="Times New Roman" w:cs="Times New Roman"/>
+          <w:sz w:val="24"/>
+          <w:szCs w:val="24"/>
+          <w:lang w:val="en-US" w:eastAsia="zh-CN"/>
+        </w:rPr>
+      </w:pPr>
+      <w:r>
+        <w:rPr>
+          <w:rFonts w:ascii="Times New Roman" w:hAnsi="Times New Roman" w:cs="Times New Roman"/>
+          <w:sz w:val="24"/>
+          <w:szCs w:val="24"/>
+          <w:lang w:val="en-US" w:eastAsia="zh-CN"/>
+        </w:rPr>
+        <w:t>State Transition Testing</w:t>
+      </w:r>
+      <w:r>
+        <w:rPr>
+          <w:rFonts w:ascii="Times New Roman" w:hAnsi="Times New Roman" w:cs="Times New Roman"/>
+          <w:sz w:val="24"/>
+          <w:szCs w:val="24"/>
+          <w:lang w:val="en-US" w:eastAsia="zh-CN"/>
+        </w:rPr>
+        <w:t xml:space="preserve">. </w:t>
+      </w:r>
+    </w:p>
+    <w:p>
+      <w:pPr>
+        <w:ind w:left="720"/>
+        <w:rPr>
+          <w:rFonts w:ascii="Times New Roman" w:hAnsi="Times New Roman" w:cs="Times New Roman"/>
+          <w:sz w:val="24"/>
+          <w:szCs w:val="24"/>
+          <w:lang w:val="en-US" w:eastAsia="zh-CN"/>
+        </w:rPr>
+      </w:pPr>
+    </w:p>
+    <w:p>
+      <w:pPr>
+        <w:numPr>
+          <w:ilvl w:val="0"/>
+          <w:numId w:val="1"/>
+        </w:numPr>
+        <w:rPr>
+          <w:rFonts w:ascii="Times New Roman" w:hAnsi="Times New Roman" w:cs="Times New Roman"/>
+          <w:sz w:val="24"/>
+          <w:szCs w:val="24"/>
+        </w:rPr>
+      </w:pPr>
+      <w:r>
+        <w:rPr>
+          <w:rFonts w:ascii="Times New Roman" w:hAnsi="Times New Roman" w:cs="Times New Roman"/>
+          <w:sz w:val="24"/>
+          <w:szCs w:val="24"/>
+        </w:rPr>
+        <w:t>What existing knowledge and/or skills</w:t>
+      </w:r>
+      <w:r>
+        <w:rPr>
+          <w:rFonts w:ascii="Times New Roman" w:hAnsi="Times New Roman" w:cs="Times New Roman"/>
+          <w:sz w:val="24"/>
+          <w:szCs w:val="24"/>
+        </w:rPr>
+        <w:t>, if any,</w:t>
+      </w:r>
+      <w:r>
+        <w:rPr>
+          <w:rFonts w:ascii="Times New Roman" w:hAnsi="Times New Roman" w:cs="Times New Roman"/>
+          <w:sz w:val="24"/>
+          <w:szCs w:val="24"/>
+        </w:rPr>
+        <w:t xml:space="preserve"> did I employ and/or build upon this week?</w:t>
+      </w:r>
+    </w:p>
+    <w:p>
+      <w:pPr>
+        <w:ind w:left="720"/>
+        <w:rPr>
+          <w:rFonts w:ascii="Times New Roman" w:hAnsi="Times New Roman" w:cs="Times New Roman"/>
+          <w:b/>
+          <w:bCs/>
+          <w:sz w:val="24"/>
+          <w:szCs w:val="24"/>
+          <w:lang w:eastAsia="zh-CN"/>
+        </w:rPr>
+      </w:pPr>
+      <w:r>
+        <w:rPr>
+          <w:rFonts w:ascii="Times New Roman" w:hAnsi="Times New Roman" w:cs="Times New Roman"/>
+          <w:b/>
+          <w:bCs/>
+          <w:sz w:val="24"/>
+          <w:szCs w:val="24"/>
+          <w:lang w:eastAsia="zh-CN"/>
+        </w:rPr>
+        <w:t>0-switch</w:t>
+      </w:r>
+    </w:p>
+    <w:p>
+      <w:pPr>
+        <w:ind w:left="720"/>
+        <w:rPr>
+          <w:rFonts w:ascii="Times New Roman" w:hAnsi="Times New Roman" w:cs="Times New Roman"/>
+          <w:sz w:val="24"/>
+          <w:szCs w:val="24"/>
+          <w:lang w:eastAsia="zh-CN"/>
+        </w:rPr>
+      </w:pPr>
+      <w:r>
+        <w:rPr>
+          <w:rFonts w:ascii="Times New Roman" w:hAnsi="Times New Roman" w:cs="Times New Roman"/>
+          <w:sz w:val="24"/>
+          <w:szCs w:val="24"/>
+          <w:lang w:eastAsia="zh-CN"/>
+        </w:rPr>
+        <w:t>All transitions (1 path, 2 states)</w:t>
+      </w:r>
+    </w:p>
+    <w:p>
+      <w:pPr>
+        <w:ind w:left="720"/>
+        <w:rPr>
+          <w:rFonts w:ascii="Times New Roman" w:hAnsi="Times New Roman" w:cs="Times New Roman"/>
+          <w:b/>
+          <w:bCs/>
+          <w:sz w:val="24"/>
+          <w:szCs w:val="24"/>
+          <w:lang w:eastAsia="zh-CN"/>
+        </w:rPr>
+      </w:pPr>
+      <w:r>
+        <w:rPr>
+          <w:rFonts w:ascii="Times New Roman" w:hAnsi="Times New Roman" w:cs="Times New Roman"/>
+          <w:b/>
+          <w:bCs/>
+          <w:sz w:val="24"/>
+          <w:szCs w:val="24"/>
+          <w:lang w:eastAsia="zh-CN"/>
+        </w:rPr>
+        <w:t>1-switch</w:t>
+      </w:r>
+    </w:p>
+    <w:p>
+      <w:pPr>
+        <w:ind w:left="720"/>
+        <w:rPr>
+          <w:rFonts w:ascii="Times New Roman" w:hAnsi="Times New Roman" w:cs="Times New Roman"/>
+          <w:sz w:val="24"/>
+          <w:szCs w:val="24"/>
+          <w:lang w:eastAsia="zh-CN"/>
+        </w:rPr>
+      </w:pPr>
+      <w:r>
+        <w:rPr>
+          <w:rFonts w:ascii="Times New Roman" w:hAnsi="Times New Roman" w:cs="Times New Roman"/>
+          <w:sz w:val="24"/>
+          <w:szCs w:val="24"/>
+          <w:lang w:eastAsia="zh-CN"/>
+        </w:rPr>
+        <w:t>All two-transitions paths (2 paths, 3 states)</w:t>
+      </w:r>
+    </w:p>
+    <w:p>
+      <w:pPr>
+        <w:ind w:left="720"/>
+        <w:rPr>
+          <w:rFonts w:ascii="Times New Roman" w:hAnsi="Times New Roman" w:cs="Times New Roman"/>
+          <w:b/>
+          <w:bCs/>
+          <w:sz w:val="24"/>
+          <w:szCs w:val="24"/>
+          <w:lang w:eastAsia="zh-CN"/>
+        </w:rPr>
+      </w:pPr>
+      <w:r>
+        <w:rPr>
+          <w:rFonts w:ascii="Times New Roman" w:hAnsi="Times New Roman" w:cs="Times New Roman"/>
+          <w:b/>
+          <w:bCs/>
+          <w:sz w:val="24"/>
+          <w:szCs w:val="24"/>
+          <w:lang w:eastAsia="zh-CN"/>
+        </w:rPr>
+        <w:t>2-switch</w:t>
+      </w:r>
+    </w:p>
+    <w:p>
+      <w:pPr>
+        <w:ind w:left="720"/>
+        <w:rPr>
+          <w:rFonts w:ascii="Times New Roman" w:hAnsi="Times New Roman" w:cs="Times New Roman"/>
+          <w:sz w:val="24"/>
+          <w:szCs w:val="24"/>
+          <w:lang w:eastAsia="zh-CN"/>
+        </w:rPr>
+      </w:pPr>
+      <w:r>
+        <w:rPr>
+          <w:rFonts w:ascii="Times New Roman" w:hAnsi="Times New Roman" w:cs="Times New Roman"/>
+          <w:sz w:val="24"/>
+          <w:szCs w:val="24"/>
+          <w:lang w:eastAsia="zh-CN"/>
+        </w:rPr>
+        <w:t>All three transitions paths (3 paths, 4 states)</w:t>
+      </w:r>
+    </w:p>
+    <w:p>
+      <w:pPr>
+        <w:ind w:left="720"/>
+        <w:rPr>
+          <w:rFonts w:ascii="Times New Roman" w:hAnsi="Times New Roman" w:cs="Times New Roman"/>
+          <w:sz w:val="24"/>
+          <w:szCs w:val="24"/>
+          <w:lang w:eastAsia="zh-CN"/>
+        </w:rPr>
+      </w:pPr>
+      <w:r>
+        <w:rPr>
+          <w:rFonts w:ascii="Times New Roman" w:hAnsi="Times New Roman" w:cs="Times New Roman"/>
+          <w:sz w:val="24"/>
+          <w:szCs w:val="24"/>
+          <w:lang w:eastAsia="zh-CN"/>
+        </w:rPr>
+        <w:t>How to choose which strategy to use in the testing process. I have doubts.</w:t>
+      </w:r>
+    </w:p>
+    <w:p>
+      <w:pPr>
+        <w:rPr>
+          <w:rFonts w:ascii="Times New Roman" w:hAnsi="Times New Roman" w:cs="Times New Roman" w:hint="eastAsia"/>
+          <w:sz w:val="24"/>
+          <w:szCs w:val="24"/>
+          <w:lang w:eastAsia="zh-CN"/>
+        </w:rPr>
+      </w:pPr>
+    </w:p>
+    <w:p>
+      <w:pPr>
+        <w:numPr>
+          <w:ilvl w:val="0"/>
+          <w:numId w:val="1"/>
+        </w:numPr>
+        <w:rPr>
+          <w:rFonts w:ascii="Times New Roman" w:hAnsi="Times New Roman" w:cs="Times New Roman"/>
+          <w:sz w:val="24"/>
+          <w:szCs w:val="24"/>
+        </w:rPr>
+      </w:pPr>
+      <w:r>
+        <w:rPr>
+          <w:rFonts w:ascii="Times New Roman" w:hAnsi="Times New Roman" w:cs="Times New Roman"/>
+          <w:sz w:val="24"/>
+          <w:szCs w:val="24"/>
+        </w:rPr>
+        <w:t xml:space="preserve">Describe the context within which </w:t>
+      </w:r>
+      <w:r>
+        <w:rPr>
+          <w:rFonts w:ascii="Times New Roman" w:hAnsi="Times New Roman" w:cs="Times New Roman"/>
+          <w:sz w:val="24"/>
+          <w:szCs w:val="24"/>
+        </w:rPr>
+        <w:t xml:space="preserve">I </w:t>
+      </w:r>
+      <w:r>
+        <w:rPr>
+          <w:rFonts w:ascii="Times New Roman" w:hAnsi="Times New Roman" w:cs="Times New Roman"/>
+          <w:sz w:val="24"/>
+          <w:szCs w:val="24"/>
+        </w:rPr>
+        <w:t xml:space="preserve">employed </w:t>
+      </w:r>
+      <w:r>
+        <w:rPr>
+          <w:rFonts w:ascii="Times New Roman" w:hAnsi="Times New Roman" w:cs="Times New Roman"/>
+          <w:sz w:val="24"/>
+          <w:szCs w:val="24"/>
+        </w:rPr>
+        <w:t>my</w:t>
+      </w:r>
+      <w:r>
+        <w:rPr>
+          <w:rFonts w:ascii="Times New Roman" w:hAnsi="Times New Roman" w:cs="Times New Roman"/>
+          <w:sz w:val="24"/>
+          <w:szCs w:val="24"/>
+        </w:rPr>
+        <w:t xml:space="preserve"> knowledge and skills this week.</w:t>
+      </w:r>
+    </w:p>
+    <w:p>
+      <w:pPr>
+        <w:ind w:left="720"/>
+        <w:rPr>
+          <w:rFonts w:ascii="Times New Roman" w:hAnsi="Times New Roman" w:cs="Times New Roman"/>
+          <w:sz w:val="24"/>
+          <w:szCs w:val="24"/>
+        </w:rPr>
+      </w:pPr>
+    </w:p>
+    <w:p>
+      <w:pPr>
+        <w:ind w:left="720"/>
+        <w:rPr>
+          <w:rFonts w:ascii="Times New Roman" w:hAnsi="Times New Roman" w:cs="Times New Roman"/>
+          <w:sz w:val="24"/>
+          <w:szCs w:val="24"/>
+        </w:rPr>
+      </w:pPr>
+    </w:p>
+    <w:p>
+      <w:pPr>
+        <w:numPr>
+          <w:ilvl w:val="0"/>
+          <w:numId w:val="1"/>
+        </w:numPr>
+        <w:rPr>
+          <w:rFonts w:ascii="Times New Roman" w:hAnsi="Times New Roman" w:cs="Times New Roman"/>
+          <w:sz w:val="24"/>
+          <w:szCs w:val="24"/>
+        </w:rPr>
+      </w:pPr>
+      <w:r>
+        <w:rPr>
+          <w:rFonts w:ascii="Times New Roman" w:hAnsi="Times New Roman" w:cs="Times New Roman"/>
+          <w:sz w:val="24"/>
+          <w:szCs w:val="24"/>
+        </w:rPr>
+        <w:lastRenderedPageBreak/>
+        <w:t>How much responsibility did I take, personally and in my group, for the application of my knowledge and skills this week?</w:t>
+      </w:r>
+      <w:r>
+        <w:rPr>
+          <w:rFonts w:ascii="Times New Roman" w:hAnsi="Times New Roman" w:cs="Times New Roman"/>
+          <w:sz w:val="24"/>
+          <w:szCs w:val="24"/>
+        </w:rPr>
+        <w:t xml:space="preserve"> What role did fulfil within the group?</w:t>
+      </w:r>
+    </w:p>
+    <w:p>
+      <w:pPr>
+        <w:ind w:left="720"/>
+        <w:rPr>
+          <w:rFonts w:ascii="Times New Roman" w:hAnsi="Times New Roman" w:cs="Times New Roman"/>
+          <w:sz w:val="24"/>
+          <w:szCs w:val="24"/>
+          <w:lang w:val="en-US" w:eastAsia="zh-CN"/>
+        </w:rPr>
+      </w:pPr>
+      <w:r>
+        <w:rPr>
+          <w:rFonts w:ascii="Times New Roman" w:hAnsi="Times New Roman" w:cs="Times New Roman"/>
+          <w:sz w:val="24"/>
+          <w:szCs w:val="24"/>
+          <w:lang w:val="en-US" w:eastAsia="zh-CN"/>
+        </w:rPr>
+        <w:t xml:space="preserve">This week I have done login, bill and user frame. </w:t>
+      </w:r>
+      <w:r>
+        <w:rPr>
+          <w:rFonts w:ascii="Times New Roman" w:hAnsi="Times New Roman" w:cs="Times New Roman"/>
+          <w:sz w:val="24"/>
+          <w:szCs w:val="24"/>
+          <w:lang w:val="en-US" w:eastAsia="zh-CN"/>
+        </w:rPr>
+        <w:t xml:space="preserve">They took me </w:t>
+      </w:r>
+      <w:r>
+        <w:rPr>
+          <w:rFonts w:ascii="Times New Roman" w:hAnsi="Times New Roman" w:cs="Times New Roman"/>
+          <w:sz w:val="24"/>
+          <w:szCs w:val="24"/>
+          <w:lang w:val="en-US" w:eastAsia="zh-CN"/>
+        </w:rPr>
+        <w:t>more than 7 hours</w:t>
+      </w:r>
+      <w:r>
+        <w:rPr>
+          <w:rFonts w:ascii="Times New Roman" w:hAnsi="Times New Roman" w:cs="Times New Roman"/>
+          <w:sz w:val="24"/>
+          <w:szCs w:val="24"/>
+          <w:lang w:val="en-US" w:eastAsia="zh-CN"/>
+        </w:rPr>
+        <w:t>.</w:t>
+      </w:r>
+    </w:p>
+    <w:p>
+      <w:pPr>
+        <w:numPr>
+          <w:ilvl w:val="0"/>
+          <w:numId w:val="1"/>
+        </w:numPr>
+        <w:rPr>
+          <w:rFonts w:ascii="Times New Roman" w:hAnsi="Times New Roman" w:cs="Times New Roman"/>
+          <w:sz w:val="24"/>
+          <w:szCs w:val="24"/>
+        </w:rPr>
+      </w:pPr>
+      <w:r>
+        <w:rPr>
+          <w:rFonts w:ascii="Times New Roman" w:hAnsi="Times New Roman" w:cs="Times New Roman"/>
+          <w:sz w:val="24"/>
+          <w:szCs w:val="24"/>
+        </w:rPr>
+        <w:t>Are there still gaps in my learning? If so</w:t>
+      </w:r>
+      <w:r>
+        <w:rPr>
+          <w:rFonts w:ascii="Times New Roman" w:hAnsi="Times New Roman" w:cs="Times New Roman"/>
+          <w:sz w:val="24"/>
+          <w:szCs w:val="24"/>
+        </w:rPr>
+        <w:t>,</w:t>
+      </w:r>
+      <w:r>
+        <w:rPr>
+          <w:rFonts w:ascii="Times New Roman" w:hAnsi="Times New Roman" w:cs="Times New Roman"/>
+          <w:sz w:val="24"/>
+          <w:szCs w:val="24"/>
+        </w:rPr>
+        <w:t xml:space="preserve"> identify those gaps and describe the steps that I plan to take to fill those gaps.</w:t>
+      </w:r>
+    </w:p>
+    <w:p>
+      <w:pPr>
+        <w:ind w:left="720"/>
+        <w:rPr>
+          <w:rFonts w:ascii="Times New Roman" w:hAnsi="Times New Roman" w:cs="Times New Roman"/>
+          <w:sz w:val="24"/>
+          <w:szCs w:val="24"/>
+          <w:lang w:eastAsia="zh-CN"/>
+        </w:rPr>
+      </w:pPr>
+      <w:r>
+        <w:rPr>
+          <w:rFonts w:ascii="Times New Roman" w:hAnsi="Times New Roman" w:cs="Times New Roman"/>
+          <w:sz w:val="24"/>
+          <w:szCs w:val="24"/>
+          <w:lang w:eastAsia="zh-CN"/>
+        </w:rPr>
+        <w:t>This week’s meetings and code exercises gave me a better understanding of the overall design of the system and personnel cooperation.</w:t>
+      </w:r>
+      <w:bookmarkStart w:id="0" w:name="_GoBack"/>
+      <w:bookmarkEnd w:id="0"/>
+    </w:p>
+    <w:p>
+      <w:pPr>
+        <w:numPr>
+          <w:ilvl w:val="0"/>
+          <w:numId w:val="1"/>
+        </w:numPr>
+        <w:rPr>
+          <w:rFonts w:ascii="Times New Roman" w:hAnsi="Times New Roman" w:cs="Times New Roman"/>
+          <w:sz w:val="24"/>
+          <w:szCs w:val="24"/>
+        </w:rPr>
+      </w:pPr>
+      <w:r>
+        <w:rPr>
+          <w:rFonts w:ascii="Times New Roman" w:hAnsi="Times New Roman" w:cs="Times New Roman"/>
+          <w:sz w:val="24"/>
+          <w:szCs w:val="24"/>
+        </w:rPr>
+        <w:t>How has my learning this week helped me to develop as a Software Engineer and in my interactions with other members of my group/class?</w:t>
+      </w:r>
+      <w:r>
+        <w:rPr>
+          <w:rFonts w:ascii="Times New Roman" w:hAnsi="Times New Roman" w:cs="Times New Roman"/>
+          <w:sz w:val="24"/>
+          <w:szCs w:val="24"/>
+        </w:rPr>
+        <w:t xml:space="preserve"> Which interactions did I value?</w:t>
+      </w:r>
+    </w:p>
+    <w:p>
+      <w:pPr>
+        <w:ind w:left="720"/>
+        <w:rPr>
+          <w:rFonts w:ascii="Times New Roman" w:hAnsi="Times New Roman" w:cs="Times New Roman"/>
+          <w:sz w:val="24"/>
+          <w:szCs w:val="24"/>
+          <w:lang w:eastAsia="zh-CN"/>
+        </w:rPr>
+      </w:pPr>
+      <w:r>
+        <w:rPr>
+          <w:rFonts w:ascii="Times New Roman" w:hAnsi="Times New Roman" w:cs="Times New Roman"/>
+          <w:sz w:val="24"/>
+          <w:szCs w:val="24"/>
+          <w:lang w:eastAsia="zh-CN"/>
+        </w:rPr>
+        <w:t>This week I showed my code to the team members and the results of the code. They agreed to use my code as the entry point for this program.</w:t>
+      </w:r>
+      <w:r>
+        <w:t xml:space="preserve"> </w:t>
+      </w:r>
+      <w:r>
+        <w:rPr>
+          <w:rFonts w:ascii="Times New Roman" w:hAnsi="Times New Roman" w:cs="Times New Roman"/>
+          <w:sz w:val="24"/>
+          <w:szCs w:val="24"/>
+          <w:lang w:eastAsia="zh-CN"/>
+        </w:rPr>
+        <w:t>At the same time, we discussed together how to make the logic of program operation easier to understand, and made changes to the discussion.</w:t>
+      </w:r>
+      <w:r>
+        <w:t xml:space="preserve"> </w:t>
+      </w:r>
+      <w:r>
+        <w:rPr>
+          <w:rFonts w:ascii="Times New Roman" w:hAnsi="Times New Roman" w:cs="Times New Roman"/>
+          <w:sz w:val="24"/>
+          <w:szCs w:val="24"/>
+          <w:lang w:eastAsia="zh-CN"/>
+        </w:rPr>
+        <w:t>These discussions are very valuable to me.</w:t>
+      </w:r>
+      <w:r>
+        <w:t xml:space="preserve"> </w:t>
+      </w:r>
+      <w:r>
+        <w:rPr>
+          <w:rFonts w:ascii="Times New Roman" w:hAnsi="Times New Roman" w:cs="Times New Roman"/>
+          <w:sz w:val="24"/>
+          <w:szCs w:val="24"/>
+          <w:lang w:eastAsia="zh-CN"/>
+        </w:rPr>
+        <w:t>In the future work, there will be many discussions that need to be participated, and the current discussions have laid the foundation for future work.</w:t>
       </w:r>
     </w:p>
     <w:sectPr>
@@ -1221,6 +2066,7 @@
   <w:style w:type="character" w:default="1" w:styleId="DefaultParagraphFont">
     <w:name w:val="Default Paragraph Font"/>
     <w:uiPriority w:val="1"/>
+    <w:semiHidden/>
     <w:unhideWhenUsed/>
   </w:style>
   <w:style w:type="table" w:default="1" w:styleId="TableNormal">

</xml_diff>